<commit_message>
Bug fix Update #1
</commit_message>
<xml_diff>
--- a/CV.docx
+++ b/CV.docx
@@ -5,7 +5,11 @@
     <w:p>
       <w:pPr>
         <w:pStyle w:val="Styl1"/>
-        <w:ind w:left="3870"/>
+        <w:pBdr>
+          <w:bottom w:val="single" w:sz="4" w:space="1" w:color="auto"/>
+        </w:pBdr>
+        <w:ind w:left="3874"/>
+        <w:outlineLvl w:val="9"/>
         <w:rPr>
           <w:lang w:val="en-US"/>
         </w:rPr>
@@ -18,7 +22,7 @@
         <mc:AlternateContent>
           <mc:Choice Requires="wps">
             <w:drawing>
-              <wp:anchor distT="45720" distB="45720" distL="114300" distR="114300" simplePos="0" relativeHeight="251670528" behindDoc="0" locked="0" layoutInCell="1" allowOverlap="1" wp14:anchorId="78F2E499" wp14:editId="1938AD8E">
+              <wp:anchor distT="45720" distB="45720" distL="114300" distR="114300" simplePos="0" relativeHeight="251670528" behindDoc="0" locked="0" layoutInCell="1" allowOverlap="1" wp14:anchorId="15928641" wp14:editId="31351CD8">
                 <wp:simplePos x="0" y="0"/>
                 <wp:positionH relativeFrom="margin">
                   <wp:posOffset>-170121</wp:posOffset>
@@ -235,7 +239,7 @@
         <mc:AlternateContent>
           <mc:Choice Requires="wps">
             <w:drawing>
-              <wp:anchor distT="0" distB="0" distL="114300" distR="114300" simplePos="0" relativeHeight="251669504" behindDoc="0" locked="0" layoutInCell="1" allowOverlap="1" wp14:anchorId="7F5472AB" wp14:editId="65C00BF8">
+              <wp:anchor distT="0" distB="0" distL="114300" distR="114300" simplePos="0" relativeHeight="251669504" behindDoc="0" locked="0" layoutInCell="1" allowOverlap="1" wp14:anchorId="789903B2" wp14:editId="212FBF00">
                 <wp:simplePos x="0" y="0"/>
                 <wp:positionH relativeFrom="page">
                   <wp:align>left</wp:align>
@@ -323,8 +327,13 @@
     <w:p>
       <w:pPr>
         <w:pStyle w:val="Styl1"/>
+        <w:pBdr>
+          <w:bottom w:val="single" w:sz="4" w:space="2" w:color="auto"/>
+        </w:pBdr>
         <w:spacing w:before="240"/>
-        <w:ind w:left="3870"/>
+        <w:ind w:left="3874"/>
+        <w:outlineLvl w:val="9"/>
+        <w15:collapsed/>
         <w:rPr>
           <w:rFonts w:asciiTheme="minorHAnsi" w:eastAsiaTheme="minorHAnsi" w:hAnsiTheme="minorHAnsi" w:cstheme="minorBidi"/>
           <w:color w:val="auto"/>
@@ -341,7 +350,7 @@
         <mc:AlternateContent>
           <mc:Choice Requires="wps">
             <w:drawing>
-              <wp:anchor distT="45720" distB="45720" distL="114300" distR="114300" simplePos="0" relativeHeight="251671552" behindDoc="0" locked="0" layoutInCell="1" allowOverlap="1" wp14:anchorId="4F84DEF0" wp14:editId="37698EA1">
+              <wp:anchor distT="45720" distB="45720" distL="114300" distR="114300" simplePos="0" relativeHeight="251671552" behindDoc="0" locked="0" layoutInCell="1" allowOverlap="1" wp14:anchorId="6D7FC52B" wp14:editId="59BBEF1E">
                 <wp:simplePos x="0" y="0"/>
                 <wp:positionH relativeFrom="column">
                   <wp:posOffset>-254738</wp:posOffset>
@@ -716,7 +725,11 @@
           </mc:Choice>
           <mc:Fallback>
             <w:pict>
-              <v:shape w14:anchorId="4F84DEF0" id="_x0000_s1027" type="#_x0000_t202" style="position:absolute;left:0;text-align:left;margin-left:-20.05pt;margin-top:44.5pt;width:187.5pt;height:655.5pt;z-index:251671552;visibility:visible;mso-wrap-style:square;mso-width-percent:0;mso-height-percent:0;mso-wrap-distance-left:9pt;mso-wrap-distance-top:3.6pt;mso-wrap-distance-right:9pt;mso-wrap-distance-bottom:3.6pt;mso-position-horizontal:absolute;mso-position-horizontal-relative:text;mso-position-vertical:absolute;mso-position-vertical-relative:text;mso-width-percent:0;mso-height-percent:0;mso-width-relative:margin;mso-height-relative:margin;v-text-anchor:top" o:gfxdata="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" filled="f" stroked="f">
+              <v:shapetype w14:anchorId="6D7FC52B" id="_x0000_t202" coordsize="21600,21600" o:spt="202" path="m,l,21600r21600,l21600,xe">
+                <v:stroke joinstyle="miter"/>
+                <v:path gradientshapeok="t" o:connecttype="rect"/>
+              </v:shapetype>
+              <v:shape id="_x0000_s1027" type="#_x0000_t202" style="position:absolute;left:0;text-align:left;margin-left:-20.05pt;margin-top:44.5pt;width:187.5pt;height:655.5pt;z-index:251671552;visibility:visible;mso-wrap-style:square;mso-width-percent:0;mso-height-percent:0;mso-wrap-distance-left:9pt;mso-wrap-distance-top:3.6pt;mso-wrap-distance-right:9pt;mso-wrap-distance-bottom:3.6pt;mso-position-horizontal:absolute;mso-position-horizontal-relative:text;mso-position-vertical:absolute;mso-position-vertical-relative:text;mso-width-percent:0;mso-height-percent:0;mso-width-relative:margin;mso-height-relative:margin;v-text-anchor:top" o:gfxdata="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" filled="f" stroked="f">
                 <v:textbox>
                   <w:txbxContent>
                     <w:p>
@@ -1112,9 +1125,8 @@
           <w:szCs w:val="24"/>
           <w:lang w:val="en-US"/>
         </w:rPr>
-        <w:t xml:space="preserve"> other ones by myself based on courses of </w:t>
-      </w:r>
-      <w:proofErr w:type="spellStart"/>
+        <w:t xml:space="preserve"> other ones by myself based on courses of Brackeys and Unity.</w:t>
+      </w:r>
       <w:r>
         <w:rPr>
           <w:rFonts w:asciiTheme="minorHAnsi" w:eastAsiaTheme="minorHAnsi" w:hAnsiTheme="minorHAnsi" w:cstheme="minorBidi"/>
@@ -1123,9 +1135,8 @@
           <w:szCs w:val="24"/>
           <w:lang w:val="en-US"/>
         </w:rPr>
-        <w:t>Brackeys</w:t>
-      </w:r>
-      <w:proofErr w:type="spellEnd"/>
+        <w:t xml:space="preserve"> Also I finished </w:t>
+      </w:r>
       <w:r>
         <w:rPr>
           <w:rFonts w:asciiTheme="minorHAnsi" w:eastAsiaTheme="minorHAnsi" w:hAnsiTheme="minorHAnsi" w:cstheme="minorBidi"/>
@@ -1134,9 +1145,20 @@
           <w:szCs w:val="24"/>
           <w:lang w:val="en-US"/>
         </w:rPr>
-        <w:t xml:space="preserve"> and Unity.</w:t>
-      </w:r>
-      <w:r>
+        <w:t>the course Complete C# Unity Game Developer 2D</w:t>
+      </w:r>
+      <w:bookmarkStart w:id="0" w:name="_GoBack"/>
+      <w:bookmarkEnd w:id="0"/>
+    </w:p>
+    <w:p>
+      <w:pPr>
+        <w:pStyle w:val="Styl1"/>
+        <w:pBdr>
+          <w:bottom w:val="single" w:sz="4" w:space="2" w:color="auto"/>
+        </w:pBdr>
+        <w:spacing w:before="240"/>
+        <w:ind w:left="3874"/>
+        <w:outlineLvl w:val="9"/>
         <w:rPr>
           <w:rFonts w:asciiTheme="minorHAnsi" w:eastAsiaTheme="minorHAnsi" w:hAnsiTheme="minorHAnsi" w:cstheme="minorBidi"/>
           <w:color w:val="auto"/>
@@ -1144,31 +1166,6 @@
           <w:szCs w:val="24"/>
           <w:lang w:val="en-US"/>
         </w:rPr>
-        <w:t xml:space="preserve"> Also I finished </w:t>
-      </w:r>
-      <w:r>
-        <w:rPr>
-          <w:rFonts w:asciiTheme="minorHAnsi" w:eastAsiaTheme="minorHAnsi" w:hAnsiTheme="minorHAnsi" w:cstheme="minorBidi"/>
-          <w:color w:val="auto"/>
-          <w:sz w:val="28"/>
-          <w:szCs w:val="24"/>
-          <w:lang w:val="en-US"/>
-        </w:rPr>
-        <w:t>the course Complete C# Unity Game Developer 2D</w:t>
-      </w:r>
-    </w:p>
-    <w:p>
-      <w:pPr>
-        <w:pStyle w:val="Styl1"/>
-        <w:spacing w:before="240"/>
-        <w:ind w:left="3870"/>
-        <w:rPr>
-          <w:rFonts w:asciiTheme="minorHAnsi" w:eastAsiaTheme="minorHAnsi" w:hAnsiTheme="minorHAnsi" w:cstheme="minorBidi"/>
-          <w:color w:val="auto"/>
-          <w:sz w:val="28"/>
-          <w:szCs w:val="24"/>
-          <w:lang w:val="en-US"/>
-        </w:rPr>
       </w:pPr>
       <w:r>
         <w:rPr>
@@ -1176,7 +1173,7 @@
           <w:lang w:val="en-US"/>
         </w:rPr>
         <w:drawing>
-          <wp:inline distT="0" distB="0" distL="0" distR="0">
+          <wp:inline distT="0" distB="0" distL="0" distR="0" wp14:anchorId="5E86B156" wp14:editId="704E23EE">
             <wp:extent cx="4125432" cy="3068885"/>
             <wp:effectExtent l="0" t="0" r="8890" b="0"/>
             <wp:docPr id="19" name="Рисунок 19" descr="https://udemy-certificate.s3.amazonaws.com/image/UC-66b43ccd-0eef-4f31-be38-099a234d1a71.jpg"/>
@@ -1208,7 +1205,7 @@
                   <pic:spPr bwMode="auto">
                     <a:xfrm>
                       <a:off x="0" y="0"/>
-                      <a:ext cx="4156359" cy="3091891"/>
+                      <a:ext cx="4125432" cy="3068885"/>
                     </a:xfrm>
                     <a:prstGeom prst="rect">
                       <a:avLst/>
@@ -1228,8 +1225,12 @@
     <w:p>
       <w:pPr>
         <w:pStyle w:val="Styl1"/>
+        <w:pBdr>
+          <w:bottom w:val="single" w:sz="4" w:space="2" w:color="auto"/>
+        </w:pBdr>
         <w:spacing w:before="240"/>
-        <w:ind w:left="3870"/>
+        <w:ind w:left="3874"/>
+        <w:outlineLvl w:val="9"/>
         <w:rPr>
           <w:lang w:val="ru-RU"/>
         </w:rPr>
@@ -1284,17 +1285,7 @@
           <w:sz w:val="28"/>
           <w:lang w:val="en-US"/>
         </w:rPr>
-        <w:t>First</w:t>
-      </w:r>
-      <w:r>
-        <w:rPr>
-          <w:rFonts w:eastAsia="AngsanaUPC" w:cstheme="minorHAnsi"/>
-          <w:bCs/>
-          <w:color w:val="000000"/>
-          <w:sz w:val="28"/>
-          <w:lang w:val="en-US"/>
-        </w:rPr>
-        <w:t xml:space="preserve"> game</w:t>
+        <w:t>First game</w:t>
       </w:r>
       <w:r>
         <w:rPr>
@@ -1441,29 +1432,7 @@
           <w:sz w:val="28"/>
           <w:lang w:val="en-US"/>
         </w:rPr>
-        <w:t xml:space="preserve"> used Unity Animations for animating sprites and UI, </w:t>
-      </w:r>
-      <w:proofErr w:type="spellStart"/>
-      <w:r>
-        <w:rPr>
-          <w:rFonts w:eastAsia="AngsanaUPC" w:cstheme="minorHAnsi"/>
-          <w:bCs/>
-          <w:color w:val="000000"/>
-          <w:sz w:val="28"/>
-          <w:lang w:val="en-US"/>
-        </w:rPr>
-        <w:t>Coroutines</w:t>
-      </w:r>
-      <w:proofErr w:type="spellEnd"/>
-      <w:r>
-        <w:rPr>
-          <w:rFonts w:eastAsia="AngsanaUPC" w:cstheme="minorHAnsi"/>
-          <w:bCs/>
-          <w:color w:val="000000"/>
-          <w:sz w:val="28"/>
-          <w:lang w:val="en-US"/>
-        </w:rPr>
-        <w:t xml:space="preserve"> for creating waves of enemies</w:t>
+        <w:t xml:space="preserve"> used Unity Animations for animating sprites and UI, Coroutines for creating waves of enemies</w:t>
       </w:r>
       <w:r>
         <w:rPr>
@@ -1742,51 +1711,7 @@
           <w:sz w:val="28"/>
           <w:lang w:val="en-US"/>
         </w:rPr>
-        <w:t xml:space="preserve"> I used </w:t>
-      </w:r>
-      <w:proofErr w:type="spellStart"/>
-      <w:r>
-        <w:rPr>
-          <w:rFonts w:eastAsia="AngsanaUPC" w:cstheme="minorHAnsi"/>
-          <w:bCs/>
-          <w:color w:val="000000"/>
-          <w:sz w:val="28"/>
-          <w:lang w:val="en-US"/>
-        </w:rPr>
-        <w:t>Math.Clamp</w:t>
-      </w:r>
-      <w:proofErr w:type="spellEnd"/>
-      <w:r>
-        <w:rPr>
-          <w:rFonts w:eastAsia="AngsanaUPC" w:cstheme="minorHAnsi"/>
-          <w:bCs/>
-          <w:color w:val="000000"/>
-          <w:sz w:val="28"/>
-          <w:lang w:val="en-US"/>
-        </w:rPr>
-        <w:t xml:space="preserve">() for bounding the game field, and </w:t>
-      </w:r>
-      <w:proofErr w:type="spellStart"/>
-      <w:r>
-        <w:rPr>
-          <w:rFonts w:eastAsia="AngsanaUPC" w:cstheme="minorHAnsi"/>
-          <w:bCs/>
-          <w:color w:val="000000"/>
-          <w:sz w:val="28"/>
-          <w:lang w:val="en-US"/>
-        </w:rPr>
-        <w:t>Coroutines</w:t>
-      </w:r>
-      <w:proofErr w:type="spellEnd"/>
-      <w:r>
-        <w:rPr>
-          <w:rFonts w:eastAsia="AngsanaUPC" w:cstheme="minorHAnsi"/>
-          <w:bCs/>
-          <w:color w:val="000000"/>
-          <w:sz w:val="28"/>
-          <w:lang w:val="en-US"/>
-        </w:rPr>
-        <w:t xml:space="preserve"> for creating enemy waves.</w:t>
+        <w:t xml:space="preserve"> I used Math.Clamp() for bounding the game field, and Coroutines for creating enemy waves.</w:t>
       </w:r>
     </w:p>
     <w:p>
@@ -1888,51 +1813,7 @@
           <w:sz w:val="28"/>
           <w:lang w:val="en-US"/>
         </w:rPr>
-        <w:t xml:space="preserve">This game is 2D Fighting. In this game I created pretty easy AI for enemy, worked with </w:t>
-      </w:r>
-      <w:proofErr w:type="spellStart"/>
-      <w:r>
-        <w:rPr>
-          <w:rFonts w:eastAsia="AngsanaUPC" w:cstheme="minorHAnsi"/>
-          <w:bCs/>
-          <w:color w:val="000000"/>
-          <w:sz w:val="28"/>
-          <w:lang w:val="en-US"/>
-        </w:rPr>
-        <w:t>TileMap</w:t>
-      </w:r>
-      <w:proofErr w:type="spellEnd"/>
-      <w:r>
-        <w:rPr>
-          <w:rFonts w:eastAsia="AngsanaUPC" w:cstheme="minorHAnsi"/>
-          <w:bCs/>
-          <w:color w:val="000000"/>
-          <w:sz w:val="28"/>
-          <w:lang w:val="en-US"/>
-        </w:rPr>
-        <w:t xml:space="preserve">, Unity Animations, </w:t>
-      </w:r>
-      <w:proofErr w:type="spellStart"/>
-      <w:r>
-        <w:rPr>
-          <w:rFonts w:eastAsia="AngsanaUPC" w:cstheme="minorHAnsi"/>
-          <w:bCs/>
-          <w:color w:val="000000"/>
-          <w:sz w:val="28"/>
-          <w:lang w:val="en-US"/>
-        </w:rPr>
-        <w:t>Coroutines</w:t>
-      </w:r>
-      <w:proofErr w:type="spellEnd"/>
-      <w:r>
-        <w:rPr>
-          <w:rFonts w:eastAsia="AngsanaUPC" w:cstheme="minorHAnsi"/>
-          <w:bCs/>
-          <w:color w:val="000000"/>
-          <w:sz w:val="28"/>
-          <w:lang w:val="en-US"/>
-        </w:rPr>
-        <w:t>.</w:t>
+        <w:t>This game is 2D Fighting. In this game I created pretty easy AI for enemy, worked with TileMap, Unity Animations, Coroutines.</w:t>
       </w:r>
     </w:p>
     <w:p>
@@ -1978,25 +1859,14 @@
           <w:sz w:val="28"/>
           <w:lang w:val="en-US"/>
         </w:rPr>
-        <w:t>In here I created simple level generator, where level presents as space, and level generator spawn</w:t>
-      </w:r>
-      <w:bookmarkStart w:id="0" w:name="_GoBack"/>
-      <w:bookmarkEnd w:id="0"/>
-      <w:r>
-        <w:rPr>
-          <w:rFonts w:eastAsia="AngsanaUPC" w:cstheme="minorHAnsi"/>
-          <w:bCs/>
-          <w:color w:val="000000"/>
-          <w:sz w:val="28"/>
-          <w:lang w:val="en-US"/>
-        </w:rPr>
-        <w:t xml:space="preserve"> random meteorites with random size and in random place, within boundaries.</w:t>
+        <w:t>In here I created simple level generator, where level presents as space, and level generator spawn random meteorites with random size and in random place, within boundaries.</w:t>
       </w:r>
     </w:p>
     <w:p>
       <w:pPr>
         <w:pStyle w:val="Styl1"/>
         <w:ind w:left="360"/>
+        <w:outlineLvl w:val="9"/>
         <w:rPr>
           <w:lang w:val="en-US"/>
         </w:rPr>

</xml_diff>